<commit_message>
separate folder for views
</commit_message>
<xml_diff>
--- a/backend/cvs/doc_templates/cv.docx
+++ b/backend/cvs/doc_templates/cv.docx
@@ -11,11 +11,15 @@
         </w:rPr>
       </w:pPr>
       <w:r>
-        <w:rPr/>
+        <w:rPr>
+          <w:lang w:val="en-US"/>
+        </w:rPr>
       </w:r>
     </w:p>
     <w:sectPr>
-      <w:headerReference w:type="default" r:id="rId2"/>
+      <w:headerReference w:type="even" r:id="rId2"/>
+      <w:headerReference w:type="default" r:id="rId3"/>
+      <w:headerReference w:type="first" r:id="rId4"/>
       <w:type w:val="nextPage"/>
       <w:pgSz w:w="11906" w:h="16838"/>
       <w:pgMar w:left="1417" w:right="850" w:gutter="0" w:header="850" w:top="1670" w:footer="0" w:bottom="850"/>
@@ -33,16 +37,292 @@
   <w:p>
     <w:pPr>
       <w:pStyle w:val="Header"/>
+      <w:suppressLineNumbers/>
+      <w:spacing w:before="0" w:after="200"/>
+      <w:rPr/>
+    </w:pPr>
+    <w:r>
+      <w:rPr/>
+    </w:r>
+  </w:p>
+</w:hdr>
+</file>
+
+<file path=word/header2.xml><?xml version="1.0" encoding="utf-8"?>
+<w:hdr xmlns:o="urn:schemas-microsoft-com:office:office" xmlns:r="http://schemas.openxmlformats.org/officeDocument/2006/relationships" xmlns:v="urn:schemas-microsoft-com:vml" xmlns:w="http://schemas.openxmlformats.org/wordprocessingml/2006/main" xmlns:w10="urn:schemas-microsoft-com:office:word" xmlns:wp="http://schemas.openxmlformats.org/drawingml/2006/wordprocessingDrawing" xmlns:wps="http://schemas.microsoft.com/office/word/2010/wordprocessingShape" xmlns:wpg="http://schemas.microsoft.com/office/word/2010/wordprocessingGroup" xmlns:mc="http://schemas.openxmlformats.org/markup-compatibility/2006" xmlns:wp14="http://schemas.microsoft.com/office/word/2010/wordprocessingDrawing" xmlns:w14="http://schemas.microsoft.com/office/word/2010/wordml" xmlns:w15="http://schemas.microsoft.com/office/word/2012/wordml" mc:Ignorable="w14 wp14 w15">
+  <w:tbl>
+    <w:tblPr>
+      <w:tblW w:w="5000" w:type="pct"/>
+      <w:jc w:val="left"/>
+      <w:tblInd w:w="0" w:type="dxa"/>
+      <w:tblLayout w:type="fixed"/>
+      <w:tblCellMar>
+        <w:top w:w="0" w:type="dxa"/>
+        <w:left w:w="0" w:type="dxa"/>
+        <w:bottom w:w="0" w:type="dxa"/>
+        <w:right w:w="0" w:type="dxa"/>
+      </w:tblCellMar>
+    </w:tblPr>
+    <w:tblGrid>
+      <w:gridCol w:w="2160"/>
+      <w:gridCol w:w="7479"/>
+    </w:tblGrid>
+    <w:tr>
+      <w:trPr/>
+      <w:tc>
+        <w:tcPr>
+          <w:tcW w:w="2160" w:type="dxa"/>
+          <w:vMerge w:val="restart"/>
+          <w:tcBorders/>
+        </w:tcPr>
+        <w:p>
+          <w:pPr>
+            <w:pStyle w:val="TableContents"/>
+            <w:spacing w:before="0" w:after="200"/>
+            <w:rPr>
+              <w:lang w:val="en-US"/>
+            </w:rPr>
+          </w:pPr>
+          <w:r>
+            <w:rPr>
+              <w:lang w:val="en-US"/>
+            </w:rPr>
+            <w:t>{{ photo }}</w:t>
+          </w:r>
+        </w:p>
+      </w:tc>
+      <w:tc>
+        <w:tcPr>
+          <w:tcW w:w="7479" w:type="dxa"/>
+          <w:tcBorders/>
+        </w:tcPr>
+        <w:p>
+          <w:pPr>
+            <w:pStyle w:val="TableContents"/>
+            <w:rPr>
+              <w:lang w:val="en-US"/>
+            </w:rPr>
+          </w:pPr>
+          <w:r>
+            <w:rPr>
+              <w:lang w:val="en-US"/>
+            </w:rPr>
+            <w:t>{% for header in headers %}</w:t>
+          </w:r>
+        </w:p>
+        <w:p>
+          <w:pPr>
+            <w:pStyle w:val="TableContents"/>
+            <w:spacing w:before="0" w:after="200"/>
+            <w:rPr>
+              <w:lang w:val="en-US"/>
+            </w:rPr>
+          </w:pPr>
+          <w:r>
+            <w:rPr>
+              <w:lang w:val="en-US"/>
+            </w:rPr>
+            <w:t>{{ header }}</w:t>
+          </w:r>
+        </w:p>
+      </w:tc>
+    </w:tr>
+    <w:tr>
+      <w:trPr/>
+      <w:tc>
+        <w:tcPr>
+          <w:tcW w:w="2160" w:type="dxa"/>
+          <w:vMerge w:val="continue"/>
+          <w:tcBorders/>
+        </w:tcPr>
+        <w:p>
+          <w:pPr>
+            <w:pStyle w:val="TableContents"/>
+            <w:spacing w:before="0" w:after="200"/>
+            <w:rPr>
+              <w:lang w:val="en-US"/>
+            </w:rPr>
+          </w:pPr>
+          <w:r>
+            <w:rPr>
+              <w:lang w:val="en-US"/>
+            </w:rPr>
+          </w:r>
+        </w:p>
+      </w:tc>
+      <w:tc>
+        <w:tcPr>
+          <w:tcW w:w="7479" w:type="dxa"/>
+          <w:tcBorders/>
+        </w:tcPr>
+        <w:p>
+          <w:pPr>
+            <w:pStyle w:val="TableContents"/>
+            <w:spacing w:before="0" w:after="200"/>
+            <w:rPr>
+              <w:lang w:val="en-US"/>
+            </w:rPr>
+          </w:pPr>
+          <w:r>
+            <w:rPr>
+              <w:lang w:val="en-US"/>
+            </w:rPr>
+            <w:t>{{ manifest }}</w:t>
+          </w:r>
+        </w:p>
+      </w:tc>
+    </w:tr>
+  </w:tbl>
+  <w:p>
+    <w:pPr>
+      <w:pStyle w:val="Header"/>
       <w:spacing w:before="0" w:after="200"/>
       <w:rPr>
         <w:lang w:val="en-US"/>
       </w:rPr>
     </w:pPr>
     <w:r>
+      <w:rPr/>
+    </w:r>
+  </w:p>
+</w:hdr>
+</file>
+
+<file path=word/header3.xml><?xml version="1.0" encoding="utf-8"?>
+<w:hdr xmlns:o="urn:schemas-microsoft-com:office:office" xmlns:r="http://schemas.openxmlformats.org/officeDocument/2006/relationships" xmlns:v="urn:schemas-microsoft-com:vml" xmlns:w="http://schemas.openxmlformats.org/wordprocessingml/2006/main" xmlns:w10="urn:schemas-microsoft-com:office:word" xmlns:wp="http://schemas.openxmlformats.org/drawingml/2006/wordprocessingDrawing" xmlns:wps="http://schemas.microsoft.com/office/word/2010/wordprocessingShape" xmlns:wpg="http://schemas.microsoft.com/office/word/2010/wordprocessingGroup" xmlns:mc="http://schemas.openxmlformats.org/markup-compatibility/2006" xmlns:wp14="http://schemas.microsoft.com/office/word/2010/wordprocessingDrawing" xmlns:w14="http://schemas.microsoft.com/office/word/2010/wordml" xmlns:w15="http://schemas.microsoft.com/office/word/2012/wordml" mc:Ignorable="w14 wp14 w15">
+  <w:tbl>
+    <w:tblPr>
+      <w:tblW w:w="5000" w:type="pct"/>
+      <w:jc w:val="left"/>
+      <w:tblInd w:w="0" w:type="dxa"/>
+      <w:tblLayout w:type="fixed"/>
+      <w:tblCellMar>
+        <w:top w:w="0" w:type="dxa"/>
+        <w:left w:w="0" w:type="dxa"/>
+        <w:bottom w:w="0" w:type="dxa"/>
+        <w:right w:w="0" w:type="dxa"/>
+      </w:tblCellMar>
+    </w:tblPr>
+    <w:tblGrid>
+      <w:gridCol w:w="2160"/>
+      <w:gridCol w:w="7479"/>
+    </w:tblGrid>
+    <w:tr>
+      <w:trPr/>
+      <w:tc>
+        <w:tcPr>
+          <w:tcW w:w="2160" w:type="dxa"/>
+          <w:vMerge w:val="restart"/>
+          <w:tcBorders/>
+        </w:tcPr>
+        <w:p>
+          <w:pPr>
+            <w:pStyle w:val="TableContents"/>
+            <w:spacing w:before="0" w:after="200"/>
+            <w:rPr>
+              <w:lang w:val="en-US"/>
+            </w:rPr>
+          </w:pPr>
+          <w:r>
+            <w:rPr>
+              <w:lang w:val="en-US"/>
+            </w:rPr>
+            <w:t>{{ photo }}</w:t>
+          </w:r>
+        </w:p>
+      </w:tc>
+      <w:tc>
+        <w:tcPr>
+          <w:tcW w:w="7479" w:type="dxa"/>
+          <w:tcBorders/>
+        </w:tcPr>
+        <w:p>
+          <w:pPr>
+            <w:pStyle w:val="TableContents"/>
+            <w:rPr>
+              <w:lang w:val="en-US"/>
+            </w:rPr>
+          </w:pPr>
+          <w:r>
+            <w:rPr>
+              <w:lang w:val="en-US"/>
+            </w:rPr>
+            <w:t>{% for header in headers %}</w:t>
+          </w:r>
+        </w:p>
+        <w:p>
+          <w:pPr>
+            <w:pStyle w:val="TableContents"/>
+            <w:spacing w:before="0" w:after="200"/>
+            <w:rPr>
+              <w:lang w:val="en-US"/>
+            </w:rPr>
+          </w:pPr>
+          <w:r>
+            <w:rPr>
+              <w:lang w:val="en-US"/>
+            </w:rPr>
+            <w:t>{{ header }}</w:t>
+          </w:r>
+        </w:p>
+      </w:tc>
+    </w:tr>
+    <w:tr>
+      <w:trPr/>
+      <w:tc>
+        <w:tcPr>
+          <w:tcW w:w="2160" w:type="dxa"/>
+          <w:vMerge w:val="continue"/>
+          <w:tcBorders/>
+        </w:tcPr>
+        <w:p>
+          <w:pPr>
+            <w:pStyle w:val="TableContents"/>
+            <w:spacing w:before="0" w:after="200"/>
+            <w:rPr>
+              <w:lang w:val="en-US"/>
+            </w:rPr>
+          </w:pPr>
+          <w:r>
+            <w:rPr>
+              <w:lang w:val="en-US"/>
+            </w:rPr>
+          </w:r>
+        </w:p>
+      </w:tc>
+      <w:tc>
+        <w:tcPr>
+          <w:tcW w:w="7479" w:type="dxa"/>
+          <w:tcBorders/>
+        </w:tcPr>
+        <w:p>
+          <w:pPr>
+            <w:pStyle w:val="TableContents"/>
+            <w:spacing w:before="0" w:after="200"/>
+            <w:rPr>
+              <w:lang w:val="en-US"/>
+            </w:rPr>
+          </w:pPr>
+          <w:r>
+            <w:rPr>
+              <w:lang w:val="en-US"/>
+            </w:rPr>
+            <w:t>{{ manifest }}</w:t>
+          </w:r>
+        </w:p>
+      </w:tc>
+    </w:tr>
+  </w:tbl>
+  <w:p>
+    <w:pPr>
+      <w:pStyle w:val="Header"/>
+      <w:spacing w:before="0" w:after="200"/>
       <w:rPr>
         <w:lang w:val="en-US"/>
       </w:rPr>
-      <w:t>{{ photo }}</w:t>
+    </w:pPr>
+    <w:r>
+      <w:rPr/>
     </w:r>
   </w:p>
 </w:hdr>
@@ -311,6 +591,29 @@
     </w:pPr>
     <w:rPr/>
   </w:style>
+  <w:style w:type="paragraph" w:styleId="TableContents">
+    <w:name w:val="Table Contents"/>
+    <w:basedOn w:val="Normal"/>
+    <w:qFormat/>
+    <w:pPr>
+      <w:widowControl w:val="false"/>
+      <w:suppressLineNumbers/>
+    </w:pPr>
+    <w:rPr/>
+  </w:style>
+  <w:style w:type="paragraph" w:styleId="TableHeading">
+    <w:name w:val="Table Heading"/>
+    <w:basedOn w:val="TableContents"/>
+    <w:qFormat/>
+    <w:pPr>
+      <w:suppressLineNumbers/>
+      <w:jc w:val="center"/>
+    </w:pPr>
+    <w:rPr>
+      <w:b/>
+      <w:bCs/>
+    </w:rPr>
+  </w:style>
   <w:style w:type="numbering" w:styleId="NoList" w:default="1">
     <w:name w:val="No List"/>
     <w:uiPriority w:val="99"/>

</xml_diff>

<commit_message>
docx: photo + header + manifest
</commit_message>
<xml_diff>
--- a/backend/cvs/doc_templates/cv.docx
+++ b/backend/cvs/doc_templates/cv.docx
@@ -7,11 +7,13 @@
         <w:pStyle w:val="Normal"/>
         <w:spacing w:before="0" w:after="200"/>
         <w:rPr>
+          <w:rFonts w:ascii="DejaVu Serif" w:hAnsi="DejaVu Serif"/>
           <w:lang w:val="en-US"/>
         </w:rPr>
       </w:pPr>
       <w:r>
         <w:rPr>
+          <w:rFonts w:ascii="DejaVu Serif" w:hAnsi="DejaVu Serif"/>
           <w:lang w:val="en-US"/>
         </w:rPr>
       </w:r>
@@ -21,8 +23,8 @@
       <w:headerReference w:type="default" r:id="rId3"/>
       <w:headerReference w:type="first" r:id="rId4"/>
       <w:type w:val="nextPage"/>
-      <w:pgSz w:w="11906" w:h="16838"/>
-      <w:pgMar w:left="1417" w:right="850" w:gutter="0" w:header="850" w:top="1670" w:footer="0" w:bottom="850"/>
+      <w:pgSz w:w="11909" w:h="16834"/>
+      <w:pgMar w:left="1152" w:right="720" w:gutter="0" w:header="850" w:top="1670" w:footer="0" w:bottom="850"/>
       <w:pgNumType w:fmt="decimal"/>
       <w:formProt w:val="false"/>
       <w:textDirection w:val="lrTb"/>
@@ -37,7 +39,6 @@
   <w:p>
     <w:pPr>
       <w:pStyle w:val="Header"/>
-      <w:suppressLineNumbers/>
       <w:spacing w:before="0" w:after="200"/>
       <w:rPr/>
     </w:pPr>
@@ -52,7 +53,7 @@
 <w:hdr xmlns:o="urn:schemas-microsoft-com:office:office" xmlns:r="http://schemas.openxmlformats.org/officeDocument/2006/relationships" xmlns:v="urn:schemas-microsoft-com:vml" xmlns:w="http://schemas.openxmlformats.org/wordprocessingml/2006/main" xmlns:w10="urn:schemas-microsoft-com:office:word" xmlns:wp="http://schemas.openxmlformats.org/drawingml/2006/wordprocessingDrawing" xmlns:wps="http://schemas.microsoft.com/office/word/2010/wordprocessingShape" xmlns:wpg="http://schemas.microsoft.com/office/word/2010/wordprocessingGroup" xmlns:mc="http://schemas.openxmlformats.org/markup-compatibility/2006" xmlns:wp14="http://schemas.microsoft.com/office/word/2010/wordprocessingDrawing" xmlns:w14="http://schemas.microsoft.com/office/word/2010/wordml" xmlns:w15="http://schemas.microsoft.com/office/word/2012/wordml" mc:Ignorable="w14 wp14 w15">
   <w:tbl>
     <w:tblPr>
-      <w:tblW w:w="5000" w:type="pct"/>
+      <w:tblW w:w="9806" w:type="dxa"/>
       <w:jc w:val="left"/>
       <w:tblInd w:w="0" w:type="dxa"/>
       <w:tblLayout w:type="fixed"/>
@@ -64,27 +65,30 @@
       </w:tblCellMar>
     </w:tblPr>
     <w:tblGrid>
-      <w:gridCol w:w="2160"/>
-      <w:gridCol w:w="7479"/>
+      <w:gridCol w:w="2158"/>
+      <w:gridCol w:w="7648"/>
     </w:tblGrid>
     <w:tr>
-      <w:trPr/>
-      <w:tc>
-        <w:tcPr>
-          <w:tcW w:w="2160" w:type="dxa"/>
+      <w:trPr>
+        <w:trHeight w:val="268" w:hRule="atLeast"/>
+      </w:trPr>
+      <w:tc>
+        <w:tcPr>
+          <w:tcW w:w="2158" w:type="dxa"/>
           <w:vMerge w:val="restart"/>
           <w:tcBorders/>
         </w:tcPr>
         <w:p>
           <w:pPr>
             <w:pStyle w:val="TableContents"/>
-            <w:spacing w:before="0" w:after="200"/>
-            <w:rPr>
-              <w:lang w:val="en-US"/>
-            </w:rPr>
-          </w:pPr>
-          <w:r>
-            <w:rPr>
+            <w:spacing w:before="0" w:after="144"/>
+            <w:rPr/>
+          </w:pPr>
+          <w:r>
+            <w:rPr>
+              <w:rFonts w:ascii="Verdana" w:hAnsi="Verdana"/>
+              <w:sz w:val="18"/>
+              <w:szCs w:val="18"/>
               <w:lang w:val="en-US"/>
             </w:rPr>
             <w:t>{{ photo }}</w:t>
@@ -93,21 +97,185 @@
       </w:tc>
       <w:tc>
         <w:tcPr>
-          <w:tcW w:w="7479" w:type="dxa"/>
-          <w:tcBorders/>
-        </w:tcPr>
-        <w:p>
-          <w:pPr>
-            <w:pStyle w:val="TableContents"/>
-            <w:spacing w:before="0" w:after="200"/>
-            <w:rPr>
-              <w:lang w:val="en-US"/>
-            </w:rPr>
-          </w:pPr>
-          <w:r>
-            <w:rPr>
-              <w:lang w:val="en-US"/>
-            </w:rPr>
+          <w:tcW w:w="7648" w:type="dxa"/>
+          <w:tcBorders/>
+        </w:tcPr>
+        <w:p>
+          <w:pPr>
+            <w:pStyle w:val="TableContents"/>
+            <w:spacing w:lineRule="auto" w:line="240" w:before="0" w:after="144"/>
+            <w:rPr/>
+          </w:pPr>
+          <w:r>
+            <w:rPr>
+              <w:rFonts w:ascii="Verdana" w:hAnsi="Verdana"/>
+              <w:sz w:val="18"/>
+              <w:szCs w:val="18"/>
+              <w:lang w:val="en-US"/>
+            </w:rPr>
+            <w:t>{{</w:t>
+          </w:r>
+          <w:r>
+            <w:rPr>
+              <w:rFonts w:ascii="Verdana" w:hAnsi="Verdana"/>
+              <w:sz w:val="18"/>
+              <w:szCs w:val="18"/>
+              <w:lang w:val="en-US"/>
+            </w:rPr>
+            <w:t>r</w:t>
+          </w:r>
+          <w:r>
+            <w:rPr>
+              <w:rFonts w:ascii="Verdana" w:hAnsi="Verdana"/>
+              <w:sz w:val="18"/>
+              <w:szCs w:val="18"/>
+              <w:lang w:val="en-US"/>
+            </w:rPr>
+            <w:t xml:space="preserve"> first_name }}  {{</w:t>
+          </w:r>
+          <w:r>
+            <w:rPr>
+              <w:rFonts w:ascii="Verdana" w:hAnsi="Verdana"/>
+              <w:sz w:val="18"/>
+              <w:szCs w:val="18"/>
+              <w:lang w:val="en-US"/>
+            </w:rPr>
+            <w:t xml:space="preserve">r </w:t>
+          </w:r>
+          <w:r>
+            <w:rPr>
+              <w:rFonts w:ascii="Verdana" w:hAnsi="Verdana"/>
+              <w:sz w:val="18"/>
+              <w:szCs w:val="18"/>
+              <w:lang w:val="en-US"/>
+            </w:rPr>
+            <w:t>second_name }}</w:t>
+          </w:r>
+        </w:p>
+      </w:tc>
+    </w:tr>
+    <w:tr>
+      <w:trPr>
+        <w:trHeight w:val="212" w:hRule="atLeast"/>
+      </w:trPr>
+      <w:tc>
+        <w:tcPr>
+          <w:tcW w:w="2158" w:type="dxa"/>
+          <w:vMerge w:val="continue"/>
+          <w:tcBorders/>
+        </w:tcPr>
+        <w:p>
+          <w:pPr>
+            <w:pStyle w:val="TableContents"/>
+            <w:spacing w:before="0" w:after="144"/>
+            <w:rPr>
+              <w:rFonts w:ascii="Verdana" w:hAnsi="Verdana"/>
+              <w:sz w:val="18"/>
+              <w:szCs w:val="18"/>
+              <w:lang w:val="en-US"/>
+            </w:rPr>
+          </w:pPr>
+          <w:r>
+            <w:rPr>
+              <w:rFonts w:ascii="Verdana" w:hAnsi="Verdana"/>
+              <w:sz w:val="18"/>
+              <w:szCs w:val="18"/>
+              <w:lang w:val="en-US"/>
+            </w:rPr>
+          </w:r>
+        </w:p>
+      </w:tc>
+      <w:tc>
+        <w:tcPr>
+          <w:tcW w:w="7648" w:type="dxa"/>
+          <w:tcBorders/>
+        </w:tcPr>
+        <w:p>
+          <w:pPr>
+            <w:pStyle w:val="TableContents"/>
+            <w:spacing w:lineRule="auto" w:line="240" w:before="0" w:after="144"/>
+            <w:rPr/>
+          </w:pPr>
+          <w:r>
+            <w:rPr>
+              <w:rFonts w:ascii="Verdana" w:hAnsi="Verdana"/>
+              <w:sz w:val="18"/>
+              <w:szCs w:val="18"/>
+              <w:lang w:val="en-US"/>
+            </w:rPr>
+            <w:t>{{</w:t>
+          </w:r>
+          <w:r>
+            <w:rPr>
+              <w:rFonts w:ascii="Verdana" w:hAnsi="Verdana"/>
+              <w:sz w:val="18"/>
+              <w:szCs w:val="18"/>
+              <w:lang w:val="en-US"/>
+            </w:rPr>
+            <w:t xml:space="preserve">r </w:t>
+          </w:r>
+          <w:r>
+            <w:rPr>
+              <w:rFonts w:ascii="Verdana" w:hAnsi="Verdana"/>
+              <w:sz w:val="18"/>
+              <w:szCs w:val="18"/>
+              <w:lang w:val="en-US"/>
+            </w:rPr>
+            <w:t>phone }}   {{</w:t>
+          </w:r>
+          <w:r>
+            <w:rPr>
+              <w:rFonts w:ascii="Verdana" w:hAnsi="Verdana"/>
+              <w:sz w:val="18"/>
+              <w:szCs w:val="18"/>
+              <w:lang w:val="en-US"/>
+            </w:rPr>
+            <w:t>r</w:t>
+          </w:r>
+          <w:r>
+            <w:rPr>
+              <w:rFonts w:ascii="Verdana" w:hAnsi="Verdana"/>
+              <w:sz w:val="18"/>
+              <w:szCs w:val="18"/>
+              <w:lang w:val="en-US"/>
+            </w:rPr>
+            <w:t xml:space="preserve"> email }}   {{</w:t>
+          </w:r>
+          <w:r>
+            <w:rPr>
+              <w:rFonts w:ascii="Verdana" w:hAnsi="Verdana"/>
+              <w:sz w:val="18"/>
+              <w:szCs w:val="18"/>
+              <w:lang w:val="en-US"/>
+            </w:rPr>
+            <w:t>r</w:t>
+          </w:r>
+          <w:r>
+            <w:rPr>
+              <w:rFonts w:ascii="Verdana" w:hAnsi="Verdana"/>
+              <w:sz w:val="18"/>
+              <w:szCs w:val="18"/>
+              <w:lang w:val="en-US"/>
+            </w:rPr>
+            <w:t xml:space="preserve"> linkedin }}   {{</w:t>
+          </w:r>
+          <w:r>
+            <w:rPr>
+              <w:rFonts w:ascii="Verdana" w:hAnsi="Verdana"/>
+              <w:sz w:val="18"/>
+              <w:szCs w:val="18"/>
+              <w:lang w:val="en-US"/>
+            </w:rPr>
+            <w:t>r</w:t>
+          </w:r>
+          <w:r>
+            <w:rPr>
+              <w:rFonts w:ascii="Verdana" w:hAnsi="Verdana"/>
+              <w:sz w:val="18"/>
+              <w:szCs w:val="18"/>
+              <w:lang w:val="en-US"/>
+            </w:rPr>
+            <w:t xml:space="preserve"> github }}</w:t>
           </w:r>
         </w:p>
       </w:tc>
@@ -116,40 +284,196 @@
       <w:trPr/>
       <w:tc>
         <w:tcPr>
-          <w:tcW w:w="2160" w:type="dxa"/>
+          <w:tcW w:w="2158" w:type="dxa"/>
           <w:vMerge w:val="continue"/>
           <w:tcBorders/>
         </w:tcPr>
         <w:p>
           <w:pPr>
             <w:pStyle w:val="TableContents"/>
-            <w:spacing w:before="0" w:after="200"/>
-            <w:rPr>
-              <w:lang w:val="en-US"/>
-            </w:rPr>
-          </w:pPr>
-          <w:r>
-            <w:rPr>
-              <w:lang w:val="en-US"/>
-            </w:rPr>
-          </w:r>
-        </w:p>
-      </w:tc>
-      <w:tc>
-        <w:tcPr>
-          <w:tcW w:w="7479" w:type="dxa"/>
-          <w:tcBorders/>
-        </w:tcPr>
-        <w:p>
-          <w:pPr>
-            <w:pStyle w:val="TableContents"/>
-            <w:spacing w:before="0" w:after="200"/>
-            <w:rPr>
-              <w:lang w:val="en-US"/>
-            </w:rPr>
-          </w:pPr>
-          <w:r>
-            <w:rPr>
+            <w:spacing w:before="0" w:after="144"/>
+            <w:rPr>
+              <w:rFonts w:ascii="Verdana" w:hAnsi="Verdana"/>
+              <w:sz w:val="18"/>
+              <w:szCs w:val="18"/>
+              <w:lang w:val="en-US"/>
+            </w:rPr>
+          </w:pPr>
+          <w:r>
+            <w:rPr>
+              <w:rFonts w:ascii="Verdana" w:hAnsi="Verdana"/>
+              <w:sz w:val="18"/>
+              <w:szCs w:val="18"/>
+              <w:lang w:val="en-US"/>
+            </w:rPr>
+          </w:r>
+        </w:p>
+      </w:tc>
+      <w:tc>
+        <w:tcPr>
+          <w:tcW w:w="7648" w:type="dxa"/>
+          <w:tcBorders/>
+        </w:tcPr>
+        <w:p>
+          <w:pPr>
+            <w:pStyle w:val="TableContents"/>
+            <w:spacing w:lineRule="auto" w:line="240" w:before="0" w:after="144"/>
+            <w:rPr/>
+          </w:pPr>
+          <w:r>
+            <w:rPr>
+              <w:rFonts w:ascii="Verdana" w:hAnsi="Verdana"/>
+              <w:sz w:val="18"/>
+              <w:szCs w:val="18"/>
+              <w:lang w:val="en-US"/>
+            </w:rPr>
+            <w:t xml:space="preserve">{{r country_title}}: </w:t>
+          </w:r>
+          <w:r>
+            <w:rPr>
+              <w:rFonts w:ascii="Verdana" w:hAnsi="Verdana"/>
+              <w:sz w:val="18"/>
+              <w:szCs w:val="18"/>
+              <w:lang w:val="en-US"/>
+            </w:rPr>
+            <w:t>{{</w:t>
+          </w:r>
+          <w:r>
+            <w:rPr>
+              <w:rFonts w:ascii="Verdana" w:hAnsi="Verdana"/>
+              <w:sz w:val="18"/>
+              <w:szCs w:val="18"/>
+              <w:lang w:val="en-US"/>
+            </w:rPr>
+            <w:t xml:space="preserve">r </w:t>
+          </w:r>
+          <w:r>
+            <w:rPr>
+              <w:rFonts w:ascii="Verdana" w:hAnsi="Verdana"/>
+              <w:sz w:val="18"/>
+              <w:szCs w:val="18"/>
+              <w:lang w:val="en-US"/>
+            </w:rPr>
+            <w:t xml:space="preserve">country }}  </w:t>
+          </w:r>
+          <w:r>
+            <w:rPr>
+              <w:rFonts w:ascii="Verdana" w:hAnsi="Verdana"/>
+              <w:sz w:val="18"/>
+              <w:szCs w:val="18"/>
+              <w:lang w:val="en-US"/>
+            </w:rPr>
+            <w:t xml:space="preserve">{{r city_title}}: </w:t>
+          </w:r>
+          <w:r>
+            <w:rPr>
+              <w:rFonts w:ascii="Verdana" w:hAnsi="Verdana"/>
+              <w:sz w:val="18"/>
+              <w:szCs w:val="18"/>
+              <w:lang w:val="en-US"/>
+            </w:rPr>
+            <w:t>{{</w:t>
+          </w:r>
+          <w:r>
+            <w:rPr>
+              <w:rFonts w:ascii="Verdana" w:hAnsi="Verdana"/>
+              <w:sz w:val="18"/>
+              <w:szCs w:val="18"/>
+              <w:lang w:val="en-US"/>
+            </w:rPr>
+            <w:t xml:space="preserve">r </w:t>
+          </w:r>
+          <w:r>
+            <w:rPr>
+              <w:rFonts w:ascii="Verdana" w:hAnsi="Verdana"/>
+              <w:sz w:val="18"/>
+              <w:szCs w:val="18"/>
+              <w:lang w:val="en-US"/>
+            </w:rPr>
+            <w:t xml:space="preserve">city }}  </w:t>
+          </w:r>
+          <w:r>
+            <w:rPr>
+              <w:rFonts w:ascii="Verdana" w:hAnsi="Verdana"/>
+              <w:sz w:val="18"/>
+              <w:szCs w:val="18"/>
+              <w:lang w:val="en-US"/>
+            </w:rPr>
+            <w:t xml:space="preserve">{{r district_title}}: </w:t>
+          </w:r>
+          <w:r>
+            <w:rPr>
+              <w:rFonts w:ascii="Verdana" w:hAnsi="Verdana"/>
+              <w:sz w:val="18"/>
+              <w:szCs w:val="18"/>
+            </w:rPr>
+            <w:t>{{</w:t>
+          </w:r>
+          <w:r>
+            <w:rPr>
+              <w:rFonts w:ascii="Verdana" w:hAnsi="Verdana"/>
+              <w:sz w:val="18"/>
+              <w:szCs w:val="18"/>
+              <w:lang w:val="en-US"/>
+            </w:rPr>
+            <w:t xml:space="preserve">r </w:t>
+          </w:r>
+          <w:r>
+            <w:rPr>
+              <w:rFonts w:ascii="Verdana" w:hAnsi="Verdana"/>
+              <w:sz w:val="18"/>
+              <w:szCs w:val="18"/>
+            </w:rPr>
+            <w:t>district }}</w:t>
+          </w:r>
+        </w:p>
+      </w:tc>
+    </w:tr>
+    <w:tr>
+      <w:trPr/>
+      <w:tc>
+        <w:tcPr>
+          <w:tcW w:w="2158" w:type="dxa"/>
+          <w:vMerge w:val="continue"/>
+          <w:tcBorders/>
+        </w:tcPr>
+        <w:p>
+          <w:pPr>
+            <w:pStyle w:val="TableContents"/>
+            <w:spacing w:before="0" w:after="144"/>
+            <w:rPr>
+              <w:rFonts w:ascii="Verdana" w:hAnsi="Verdana"/>
+              <w:sz w:val="18"/>
+              <w:szCs w:val="18"/>
+              <w:lang w:val="en-US"/>
+            </w:rPr>
+          </w:pPr>
+          <w:r>
+            <w:rPr>
+              <w:rFonts w:ascii="Verdana" w:hAnsi="Verdana"/>
+              <w:sz w:val="18"/>
+              <w:szCs w:val="18"/>
+              <w:lang w:val="en-US"/>
+            </w:rPr>
+          </w:r>
+        </w:p>
+      </w:tc>
+      <w:tc>
+        <w:tcPr>
+          <w:tcW w:w="7648" w:type="dxa"/>
+          <w:tcBorders/>
+        </w:tcPr>
+        <w:p>
+          <w:pPr>
+            <w:pStyle w:val="TableContents"/>
+            <w:spacing w:lineRule="auto" w:line="240" w:before="0" w:after="144"/>
+            <w:rPr/>
+          </w:pPr>
+          <w:r>
+            <w:rPr>
+              <w:rFonts w:ascii="Verdana" w:hAnsi="Verdana"/>
+              <w:sz w:val="18"/>
+              <w:szCs w:val="18"/>
               <w:lang w:val="en-US"/>
             </w:rPr>
             <w:t>{{ manifest }}</w:t>
@@ -167,7 +491,9 @@
       </w:rPr>
     </w:pPr>
     <w:r>
-      <w:rPr/>
+      <w:rPr>
+        <w:lang w:val="en-US"/>
+      </w:rPr>
     </w:r>
   </w:p>
 </w:hdr>
@@ -177,7 +503,7 @@
 <w:hdr xmlns:o="urn:schemas-microsoft-com:office:office" xmlns:r="http://schemas.openxmlformats.org/officeDocument/2006/relationships" xmlns:v="urn:schemas-microsoft-com:vml" xmlns:w="http://schemas.openxmlformats.org/wordprocessingml/2006/main" xmlns:w10="urn:schemas-microsoft-com:office:word" xmlns:wp="http://schemas.openxmlformats.org/drawingml/2006/wordprocessingDrawing" xmlns:wps="http://schemas.microsoft.com/office/word/2010/wordprocessingShape" xmlns:wpg="http://schemas.microsoft.com/office/word/2010/wordprocessingGroup" xmlns:mc="http://schemas.openxmlformats.org/markup-compatibility/2006" xmlns:wp14="http://schemas.microsoft.com/office/word/2010/wordprocessingDrawing" xmlns:w14="http://schemas.microsoft.com/office/word/2010/wordml" xmlns:w15="http://schemas.microsoft.com/office/word/2012/wordml" mc:Ignorable="w14 wp14 w15">
   <w:tbl>
     <w:tblPr>
-      <w:tblW w:w="5000" w:type="pct"/>
+      <w:tblW w:w="9806" w:type="dxa"/>
       <w:jc w:val="left"/>
       <w:tblInd w:w="0" w:type="dxa"/>
       <w:tblLayout w:type="fixed"/>
@@ -189,27 +515,30 @@
       </w:tblCellMar>
     </w:tblPr>
     <w:tblGrid>
-      <w:gridCol w:w="2160"/>
-      <w:gridCol w:w="7479"/>
+      <w:gridCol w:w="2158"/>
+      <w:gridCol w:w="7648"/>
     </w:tblGrid>
     <w:tr>
-      <w:trPr/>
-      <w:tc>
-        <w:tcPr>
-          <w:tcW w:w="2160" w:type="dxa"/>
+      <w:trPr>
+        <w:trHeight w:val="268" w:hRule="atLeast"/>
+      </w:trPr>
+      <w:tc>
+        <w:tcPr>
+          <w:tcW w:w="2158" w:type="dxa"/>
           <w:vMerge w:val="restart"/>
           <w:tcBorders/>
         </w:tcPr>
         <w:p>
           <w:pPr>
             <w:pStyle w:val="TableContents"/>
-            <w:spacing w:before="0" w:after="200"/>
-            <w:rPr>
-              <w:lang w:val="en-US"/>
-            </w:rPr>
-          </w:pPr>
-          <w:r>
-            <w:rPr>
+            <w:spacing w:before="0" w:after="144"/>
+            <w:rPr/>
+          </w:pPr>
+          <w:r>
+            <w:rPr>
+              <w:rFonts w:ascii="Verdana" w:hAnsi="Verdana"/>
+              <w:sz w:val="18"/>
+              <w:szCs w:val="18"/>
               <w:lang w:val="en-US"/>
             </w:rPr>
             <w:t>{{ photo }}</w:t>
@@ -218,21 +547,185 @@
       </w:tc>
       <w:tc>
         <w:tcPr>
-          <w:tcW w:w="7479" w:type="dxa"/>
-          <w:tcBorders/>
-        </w:tcPr>
-        <w:p>
-          <w:pPr>
-            <w:pStyle w:val="TableContents"/>
-            <w:spacing w:before="0" w:after="200"/>
-            <w:rPr>
-              <w:lang w:val="en-US"/>
-            </w:rPr>
-          </w:pPr>
-          <w:r>
-            <w:rPr>
-              <w:lang w:val="en-US"/>
-            </w:rPr>
+          <w:tcW w:w="7648" w:type="dxa"/>
+          <w:tcBorders/>
+        </w:tcPr>
+        <w:p>
+          <w:pPr>
+            <w:pStyle w:val="TableContents"/>
+            <w:spacing w:lineRule="auto" w:line="240" w:before="0" w:after="144"/>
+            <w:rPr/>
+          </w:pPr>
+          <w:r>
+            <w:rPr>
+              <w:rFonts w:ascii="Verdana" w:hAnsi="Verdana"/>
+              <w:sz w:val="18"/>
+              <w:szCs w:val="18"/>
+              <w:lang w:val="en-US"/>
+            </w:rPr>
+            <w:t>{{</w:t>
+          </w:r>
+          <w:r>
+            <w:rPr>
+              <w:rFonts w:ascii="Verdana" w:hAnsi="Verdana"/>
+              <w:sz w:val="18"/>
+              <w:szCs w:val="18"/>
+              <w:lang w:val="en-US"/>
+            </w:rPr>
+            <w:t>r</w:t>
+          </w:r>
+          <w:r>
+            <w:rPr>
+              <w:rFonts w:ascii="Verdana" w:hAnsi="Verdana"/>
+              <w:sz w:val="18"/>
+              <w:szCs w:val="18"/>
+              <w:lang w:val="en-US"/>
+            </w:rPr>
+            <w:t xml:space="preserve"> first_name }}  {{</w:t>
+          </w:r>
+          <w:r>
+            <w:rPr>
+              <w:rFonts w:ascii="Verdana" w:hAnsi="Verdana"/>
+              <w:sz w:val="18"/>
+              <w:szCs w:val="18"/>
+              <w:lang w:val="en-US"/>
+            </w:rPr>
+            <w:t xml:space="preserve">r </w:t>
+          </w:r>
+          <w:r>
+            <w:rPr>
+              <w:rFonts w:ascii="Verdana" w:hAnsi="Verdana"/>
+              <w:sz w:val="18"/>
+              <w:szCs w:val="18"/>
+              <w:lang w:val="en-US"/>
+            </w:rPr>
+            <w:t>second_name }}</w:t>
+          </w:r>
+        </w:p>
+      </w:tc>
+    </w:tr>
+    <w:tr>
+      <w:trPr>
+        <w:trHeight w:val="212" w:hRule="atLeast"/>
+      </w:trPr>
+      <w:tc>
+        <w:tcPr>
+          <w:tcW w:w="2158" w:type="dxa"/>
+          <w:vMerge w:val="continue"/>
+          <w:tcBorders/>
+        </w:tcPr>
+        <w:p>
+          <w:pPr>
+            <w:pStyle w:val="TableContents"/>
+            <w:spacing w:before="0" w:after="144"/>
+            <w:rPr>
+              <w:rFonts w:ascii="Verdana" w:hAnsi="Verdana"/>
+              <w:sz w:val="18"/>
+              <w:szCs w:val="18"/>
+              <w:lang w:val="en-US"/>
+            </w:rPr>
+          </w:pPr>
+          <w:r>
+            <w:rPr>
+              <w:rFonts w:ascii="Verdana" w:hAnsi="Verdana"/>
+              <w:sz w:val="18"/>
+              <w:szCs w:val="18"/>
+              <w:lang w:val="en-US"/>
+            </w:rPr>
+          </w:r>
+        </w:p>
+      </w:tc>
+      <w:tc>
+        <w:tcPr>
+          <w:tcW w:w="7648" w:type="dxa"/>
+          <w:tcBorders/>
+        </w:tcPr>
+        <w:p>
+          <w:pPr>
+            <w:pStyle w:val="TableContents"/>
+            <w:spacing w:lineRule="auto" w:line="240" w:before="0" w:after="144"/>
+            <w:rPr/>
+          </w:pPr>
+          <w:r>
+            <w:rPr>
+              <w:rFonts w:ascii="Verdana" w:hAnsi="Verdana"/>
+              <w:sz w:val="18"/>
+              <w:szCs w:val="18"/>
+              <w:lang w:val="en-US"/>
+            </w:rPr>
+            <w:t>{{</w:t>
+          </w:r>
+          <w:r>
+            <w:rPr>
+              <w:rFonts w:ascii="Verdana" w:hAnsi="Verdana"/>
+              <w:sz w:val="18"/>
+              <w:szCs w:val="18"/>
+              <w:lang w:val="en-US"/>
+            </w:rPr>
+            <w:t xml:space="preserve">r </w:t>
+          </w:r>
+          <w:r>
+            <w:rPr>
+              <w:rFonts w:ascii="Verdana" w:hAnsi="Verdana"/>
+              <w:sz w:val="18"/>
+              <w:szCs w:val="18"/>
+              <w:lang w:val="en-US"/>
+            </w:rPr>
+            <w:t>phone }}   {{</w:t>
+          </w:r>
+          <w:r>
+            <w:rPr>
+              <w:rFonts w:ascii="Verdana" w:hAnsi="Verdana"/>
+              <w:sz w:val="18"/>
+              <w:szCs w:val="18"/>
+              <w:lang w:val="en-US"/>
+            </w:rPr>
+            <w:t>r</w:t>
+          </w:r>
+          <w:r>
+            <w:rPr>
+              <w:rFonts w:ascii="Verdana" w:hAnsi="Verdana"/>
+              <w:sz w:val="18"/>
+              <w:szCs w:val="18"/>
+              <w:lang w:val="en-US"/>
+            </w:rPr>
+            <w:t xml:space="preserve"> email }}   {{</w:t>
+          </w:r>
+          <w:r>
+            <w:rPr>
+              <w:rFonts w:ascii="Verdana" w:hAnsi="Verdana"/>
+              <w:sz w:val="18"/>
+              <w:szCs w:val="18"/>
+              <w:lang w:val="en-US"/>
+            </w:rPr>
+            <w:t>r</w:t>
+          </w:r>
+          <w:r>
+            <w:rPr>
+              <w:rFonts w:ascii="Verdana" w:hAnsi="Verdana"/>
+              <w:sz w:val="18"/>
+              <w:szCs w:val="18"/>
+              <w:lang w:val="en-US"/>
+            </w:rPr>
+            <w:t xml:space="preserve"> linkedin }}   {{</w:t>
+          </w:r>
+          <w:r>
+            <w:rPr>
+              <w:rFonts w:ascii="Verdana" w:hAnsi="Verdana"/>
+              <w:sz w:val="18"/>
+              <w:szCs w:val="18"/>
+              <w:lang w:val="en-US"/>
+            </w:rPr>
+            <w:t>r</w:t>
+          </w:r>
+          <w:r>
+            <w:rPr>
+              <w:rFonts w:ascii="Verdana" w:hAnsi="Verdana"/>
+              <w:sz w:val="18"/>
+              <w:szCs w:val="18"/>
+              <w:lang w:val="en-US"/>
+            </w:rPr>
+            <w:t xml:space="preserve"> github }}</w:t>
           </w:r>
         </w:p>
       </w:tc>
@@ -241,40 +734,196 @@
       <w:trPr/>
       <w:tc>
         <w:tcPr>
-          <w:tcW w:w="2160" w:type="dxa"/>
+          <w:tcW w:w="2158" w:type="dxa"/>
           <w:vMerge w:val="continue"/>
           <w:tcBorders/>
         </w:tcPr>
         <w:p>
           <w:pPr>
             <w:pStyle w:val="TableContents"/>
-            <w:spacing w:before="0" w:after="200"/>
-            <w:rPr>
-              <w:lang w:val="en-US"/>
-            </w:rPr>
-          </w:pPr>
-          <w:r>
-            <w:rPr>
-              <w:lang w:val="en-US"/>
-            </w:rPr>
-          </w:r>
-        </w:p>
-      </w:tc>
-      <w:tc>
-        <w:tcPr>
-          <w:tcW w:w="7479" w:type="dxa"/>
-          <w:tcBorders/>
-        </w:tcPr>
-        <w:p>
-          <w:pPr>
-            <w:pStyle w:val="TableContents"/>
-            <w:spacing w:before="0" w:after="200"/>
-            <w:rPr>
-              <w:lang w:val="en-US"/>
-            </w:rPr>
-          </w:pPr>
-          <w:r>
-            <w:rPr>
+            <w:spacing w:before="0" w:after="144"/>
+            <w:rPr>
+              <w:rFonts w:ascii="Verdana" w:hAnsi="Verdana"/>
+              <w:sz w:val="18"/>
+              <w:szCs w:val="18"/>
+              <w:lang w:val="en-US"/>
+            </w:rPr>
+          </w:pPr>
+          <w:r>
+            <w:rPr>
+              <w:rFonts w:ascii="Verdana" w:hAnsi="Verdana"/>
+              <w:sz w:val="18"/>
+              <w:szCs w:val="18"/>
+              <w:lang w:val="en-US"/>
+            </w:rPr>
+          </w:r>
+        </w:p>
+      </w:tc>
+      <w:tc>
+        <w:tcPr>
+          <w:tcW w:w="7648" w:type="dxa"/>
+          <w:tcBorders/>
+        </w:tcPr>
+        <w:p>
+          <w:pPr>
+            <w:pStyle w:val="TableContents"/>
+            <w:spacing w:lineRule="auto" w:line="240" w:before="0" w:after="144"/>
+            <w:rPr/>
+          </w:pPr>
+          <w:r>
+            <w:rPr>
+              <w:rFonts w:ascii="Verdana" w:hAnsi="Verdana"/>
+              <w:sz w:val="18"/>
+              <w:szCs w:val="18"/>
+              <w:lang w:val="en-US"/>
+            </w:rPr>
+            <w:t xml:space="preserve">{{r country_title}}: </w:t>
+          </w:r>
+          <w:r>
+            <w:rPr>
+              <w:rFonts w:ascii="Verdana" w:hAnsi="Verdana"/>
+              <w:sz w:val="18"/>
+              <w:szCs w:val="18"/>
+              <w:lang w:val="en-US"/>
+            </w:rPr>
+            <w:t>{{</w:t>
+          </w:r>
+          <w:r>
+            <w:rPr>
+              <w:rFonts w:ascii="Verdana" w:hAnsi="Verdana"/>
+              <w:sz w:val="18"/>
+              <w:szCs w:val="18"/>
+              <w:lang w:val="en-US"/>
+            </w:rPr>
+            <w:t xml:space="preserve">r </w:t>
+          </w:r>
+          <w:r>
+            <w:rPr>
+              <w:rFonts w:ascii="Verdana" w:hAnsi="Verdana"/>
+              <w:sz w:val="18"/>
+              <w:szCs w:val="18"/>
+              <w:lang w:val="en-US"/>
+            </w:rPr>
+            <w:t xml:space="preserve">country }}  </w:t>
+          </w:r>
+          <w:r>
+            <w:rPr>
+              <w:rFonts w:ascii="Verdana" w:hAnsi="Verdana"/>
+              <w:sz w:val="18"/>
+              <w:szCs w:val="18"/>
+              <w:lang w:val="en-US"/>
+            </w:rPr>
+            <w:t xml:space="preserve">{{r city_title}}: </w:t>
+          </w:r>
+          <w:r>
+            <w:rPr>
+              <w:rFonts w:ascii="Verdana" w:hAnsi="Verdana"/>
+              <w:sz w:val="18"/>
+              <w:szCs w:val="18"/>
+              <w:lang w:val="en-US"/>
+            </w:rPr>
+            <w:t>{{</w:t>
+          </w:r>
+          <w:r>
+            <w:rPr>
+              <w:rFonts w:ascii="Verdana" w:hAnsi="Verdana"/>
+              <w:sz w:val="18"/>
+              <w:szCs w:val="18"/>
+              <w:lang w:val="en-US"/>
+            </w:rPr>
+            <w:t xml:space="preserve">r </w:t>
+          </w:r>
+          <w:r>
+            <w:rPr>
+              <w:rFonts w:ascii="Verdana" w:hAnsi="Verdana"/>
+              <w:sz w:val="18"/>
+              <w:szCs w:val="18"/>
+              <w:lang w:val="en-US"/>
+            </w:rPr>
+            <w:t xml:space="preserve">city }}  </w:t>
+          </w:r>
+          <w:r>
+            <w:rPr>
+              <w:rFonts w:ascii="Verdana" w:hAnsi="Verdana"/>
+              <w:sz w:val="18"/>
+              <w:szCs w:val="18"/>
+              <w:lang w:val="en-US"/>
+            </w:rPr>
+            <w:t xml:space="preserve">{{r district_title}}: </w:t>
+          </w:r>
+          <w:r>
+            <w:rPr>
+              <w:rFonts w:ascii="Verdana" w:hAnsi="Verdana"/>
+              <w:sz w:val="18"/>
+              <w:szCs w:val="18"/>
+            </w:rPr>
+            <w:t>{{</w:t>
+          </w:r>
+          <w:r>
+            <w:rPr>
+              <w:rFonts w:ascii="Verdana" w:hAnsi="Verdana"/>
+              <w:sz w:val="18"/>
+              <w:szCs w:val="18"/>
+              <w:lang w:val="en-US"/>
+            </w:rPr>
+            <w:t xml:space="preserve">r </w:t>
+          </w:r>
+          <w:r>
+            <w:rPr>
+              <w:rFonts w:ascii="Verdana" w:hAnsi="Verdana"/>
+              <w:sz w:val="18"/>
+              <w:szCs w:val="18"/>
+            </w:rPr>
+            <w:t>district }}</w:t>
+          </w:r>
+        </w:p>
+      </w:tc>
+    </w:tr>
+    <w:tr>
+      <w:trPr/>
+      <w:tc>
+        <w:tcPr>
+          <w:tcW w:w="2158" w:type="dxa"/>
+          <w:vMerge w:val="continue"/>
+          <w:tcBorders/>
+        </w:tcPr>
+        <w:p>
+          <w:pPr>
+            <w:pStyle w:val="TableContents"/>
+            <w:spacing w:before="0" w:after="144"/>
+            <w:rPr>
+              <w:rFonts w:ascii="Verdana" w:hAnsi="Verdana"/>
+              <w:sz w:val="18"/>
+              <w:szCs w:val="18"/>
+              <w:lang w:val="en-US"/>
+            </w:rPr>
+          </w:pPr>
+          <w:r>
+            <w:rPr>
+              <w:rFonts w:ascii="Verdana" w:hAnsi="Verdana"/>
+              <w:sz w:val="18"/>
+              <w:szCs w:val="18"/>
+              <w:lang w:val="en-US"/>
+            </w:rPr>
+          </w:r>
+        </w:p>
+      </w:tc>
+      <w:tc>
+        <w:tcPr>
+          <w:tcW w:w="7648" w:type="dxa"/>
+          <w:tcBorders/>
+        </w:tcPr>
+        <w:p>
+          <w:pPr>
+            <w:pStyle w:val="TableContents"/>
+            <w:spacing w:lineRule="auto" w:line="240" w:before="0" w:after="144"/>
+            <w:rPr/>
+          </w:pPr>
+          <w:r>
+            <w:rPr>
+              <w:rFonts w:ascii="Verdana" w:hAnsi="Verdana"/>
+              <w:sz w:val="18"/>
+              <w:szCs w:val="18"/>
               <w:lang w:val="en-US"/>
             </w:rPr>
             <w:t>{{ manifest }}</w:t>
@@ -292,7 +941,9 @@
       </w:rPr>
     </w:pPr>
     <w:r>
-      <w:rPr/>
+      <w:rPr>
+        <w:lang w:val="en-US"/>
+      </w:rPr>
     </w:r>
   </w:p>
 </w:hdr>

</xml_diff>

<commit_message>
refactored generate_docs_view - all is RichText in for loop
</commit_message>
<xml_diff>
--- a/backend/cvs/doc_templates/cv.docx
+++ b/backend/cvs/doc_templates/cv.docx
@@ -4,47 +4,42 @@
   <w:body>
     <w:p>
       <w:pPr>
-        <w:pStyle w:val="Normal"/>
-        <w:spacing w:lineRule="auto" w:line="240" w:before="0" w:after="144"/>
-        <w:rPr>
-          <w:rFonts w:ascii="DejaVu Serif" w:hAnsi="DejaVu Serif"/>
-          <w:lang w:val="en-US"/>
+        <w:pStyle w:val="BodyTextIndent"/>
+        <w:rPr>
+          <w:rFonts w:ascii="Lato" w:hAnsi="Lato"/>
         </w:rPr>
       </w:pPr>
       <w:r>
         <w:rPr>
-          <w:rFonts w:ascii="DejaVu Serif" w:hAnsi="DejaVu Serif"/>
-          <w:lang w:val="en-US"/>
+          <w:rFonts w:ascii="Lato" w:hAnsi="Lato"/>
         </w:rPr>
         <w:t>{{r hard_skills_name }}</w:t>
       </w:r>
     </w:p>
     <w:p>
       <w:pPr>
-        <w:pStyle w:val="Normal"/>
-        <w:spacing w:lineRule="auto" w:line="240" w:before="0" w:after="144"/>
-        <w:rPr>
-          <w:rFonts w:ascii="DejaVu Serif" w:hAnsi="DejaVu Serif"/>
+        <w:pStyle w:val="BodyTextIndent"/>
+        <w:rPr>
+          <w:rFonts w:ascii="Lato" w:hAnsi="Lato"/>
+        </w:rPr>
+      </w:pPr>
+      <w:r>
+        <w:rPr>
+          <w:rFonts w:ascii="Lato" w:hAnsi="Lato"/>
           <w:lang w:val="en-US"/>
         </w:rPr>
-      </w:pPr>
-      <w:r>
-        <w:rPr>
-          <w:rFonts w:ascii="DejaVu Serif" w:hAnsi="DejaVu Serif"/>
+        <w:t xml:space="preserve">{% for hard_skill in </w:t>
+      </w:r>
+      <w:r>
+        <w:rPr>
+          <w:rFonts w:ascii="Lato" w:hAnsi="Lato"/>
           <w:lang w:val="en-US"/>
         </w:rPr>
-        <w:t xml:space="preserve">{% for hard_skill in </w:t>
-      </w:r>
-      <w:r>
-        <w:rPr>
-          <w:rFonts w:ascii="DejaVu Serif" w:hAnsi="DejaVu Serif"/>
-          <w:lang w:val="en-US"/>
-        </w:rPr>
         <w:t>hard_skills</w:t>
       </w:r>
       <w:r>
         <w:rPr>
-          <w:rFonts w:ascii="DejaVu Serif" w:hAnsi="DejaVu Serif"/>
+          <w:rFonts w:ascii="Lato" w:hAnsi="Lato"/>
           <w:lang w:val="en-US"/>
         </w:rPr>
         <w:t xml:space="preserve"> -%}</w:t>
@@ -52,74 +47,124 @@
     </w:p>
     <w:p>
       <w:pPr>
-        <w:pStyle w:val="Normal"/>
-        <w:spacing w:lineRule="auto" w:line="240" w:before="0" w:after="144"/>
-        <w:rPr>
-          <w:rFonts w:ascii="DejaVu Serif" w:hAnsi="DejaVu Serif"/>
+        <w:pStyle w:val="BodyTextIndent"/>
+        <w:rPr>
+          <w:rFonts w:ascii="Lato" w:hAnsi="Lato"/>
+        </w:rPr>
+      </w:pPr>
+      <w:r>
+        <w:rPr>
+          <w:rFonts w:ascii="Lato" w:hAnsi="Lato"/>
           <w:lang w:val="en-US"/>
         </w:rPr>
-      </w:pPr>
-      <w:r>
-        <w:rPr>
-          <w:rFonts w:ascii="DejaVu Serif" w:hAnsi="DejaVu Serif"/>
+        <w:t>{{</w:t>
+      </w:r>
+      <w:r>
+        <w:rPr>
+          <w:rFonts w:ascii="Lato" w:hAnsi="Lato"/>
           <w:lang w:val="en-US"/>
         </w:rPr>
-        <w:t>{{</w:t>
-      </w:r>
-      <w:r>
-        <w:rPr>
-          <w:rFonts w:ascii="DejaVu Serif" w:hAnsi="DejaVu Serif"/>
+        <w:t>r</w:t>
+      </w:r>
+      <w:r>
+        <w:rPr>
+          <w:rFonts w:ascii="Lato" w:hAnsi="Lato"/>
           <w:lang w:val="en-US"/>
         </w:rPr>
+        <w:t xml:space="preserve"> </w:t>
+      </w:r>
+      <w:r>
+        <w:rPr>
+          <w:rFonts w:ascii="Lato" w:hAnsi="Lato"/>
+          <w:lang w:val="en-US"/>
+        </w:rPr>
+        <w:t>hard_skill.</w:t>
+      </w:r>
+      <w:r>
+        <w:rPr>
+          <w:rFonts w:ascii="Lato" w:hAnsi="Lato"/>
+          <w:lang w:val="en-US"/>
+        </w:rPr>
+        <w:t>category }}: {{</w:t>
+      </w:r>
+      <w:r>
+        <w:rPr>
+          <w:rFonts w:ascii="Lato" w:hAnsi="Lato"/>
+          <w:lang w:val="en-US"/>
+        </w:rPr>
         <w:t>r</w:t>
       </w:r>
       <w:r>
         <w:rPr>
-          <w:rFonts w:ascii="DejaVu Serif" w:hAnsi="DejaVu Serif"/>
+          <w:rFonts w:ascii="Lato" w:hAnsi="Lato"/>
           <w:lang w:val="en-US"/>
         </w:rPr>
-        <w:t xml:space="preserve"> </w:t>
-      </w:r>
-      <w:r>
-        <w:rPr>
-          <w:rFonts w:ascii="DejaVu Serif" w:hAnsi="DejaVu Serif"/>
-          <w:lang w:val="en-US"/>
-        </w:rPr>
-        <w:t>hard_skill.</w:t>
-      </w:r>
-      <w:r>
-        <w:rPr>
-          <w:rFonts w:ascii="DejaVu Serif" w:hAnsi="DejaVu Serif"/>
-          <w:lang w:val="en-US"/>
-        </w:rPr>
-        <w:t>category }}: {{ hard_skill.hard_skill_text }}</w:t>
+        <w:t xml:space="preserve"> hard_skill.hard_skill_text }}</w:t>
       </w:r>
     </w:p>
     <w:p>
       <w:pPr>
-        <w:pStyle w:val="Normal"/>
-        <w:spacing w:lineRule="auto" w:line="240" w:before="0" w:after="144"/>
-        <w:rPr>
-          <w:rFonts w:ascii="DejaVu Serif" w:hAnsi="DejaVu Serif"/>
-          <w:lang w:val="en-US"/>
+        <w:pStyle w:val="BodyTextIndent"/>
+        <w:rPr>
+          <w:rFonts w:ascii="Lato" w:hAnsi="Lato"/>
         </w:rPr>
       </w:pPr>
       <w:r>
         <w:rPr>
-          <w:rFonts w:ascii="DejaVu Serif" w:hAnsi="DejaVu Serif"/>
-          <w:lang w:val="en-US"/>
+          <w:rFonts w:ascii="Lato" w:hAnsi="Lato"/>
         </w:rPr>
         <w:t>{% endfor %}</w:t>
       </w:r>
     </w:p>
     <w:p>
       <w:pPr>
-        <w:pStyle w:val="Normal"/>
-        <w:spacing w:lineRule="auto" w:line="240" w:before="0" w:after="144"/>
-        <w:rPr>
-          <w:rFonts w:ascii="DejaVu Serif" w:hAnsi="DejaVu Serif"/>
-          <w:lang w:val="en-US"/>
-        </w:rPr>
+        <w:pStyle w:val="BodyTextIndent"/>
+        <w:rPr>
+          <w:rFonts w:ascii="Lato" w:hAnsi="Lato"/>
+        </w:rPr>
+      </w:pPr>
+      <w:r>
+        <w:rPr>
+          <w:rFonts w:ascii="Lato" w:hAnsi="Lato"/>
+        </w:rPr>
+      </w:r>
+    </w:p>
+    <w:p>
+      <w:pPr>
+        <w:pStyle w:val="BodyTextIndent"/>
+        <w:rPr>
+          <w:rFonts w:ascii="Lato" w:hAnsi="Lato"/>
+        </w:rPr>
+      </w:pPr>
+      <w:r>
+        <w:rPr>
+          <w:rFonts w:ascii="Lato" w:hAnsi="Lato"/>
+        </w:rPr>
+      </w:r>
+    </w:p>
+    <w:p>
+      <w:pPr>
+        <w:pStyle w:val="BodyTextIndent"/>
+        <w:rPr/>
+      </w:pPr>
+      <w:r>
+        <w:rPr/>
+      </w:r>
+    </w:p>
+    <w:p>
+      <w:pPr>
+        <w:pStyle w:val="BodyTextIndent"/>
+        <w:rPr/>
+      </w:pPr>
+      <w:r>
+        <w:rPr/>
+      </w:r>
+    </w:p>
+    <w:p>
+      <w:pPr>
+        <w:pStyle w:val="BodyTextIndent"/>
+        <w:spacing w:before="0" w:after="140"/>
+        <w:rPr/>
       </w:pPr>
       <w:r>
         <w:rPr/>
@@ -131,7 +176,7 @@
       <w:headerReference w:type="first" r:id="rId4"/>
       <w:type w:val="nextPage"/>
       <w:pgSz w:w="11906" w:h="16838"/>
-      <w:pgMar w:left="1152" w:right="720" w:gutter="0" w:header="850" w:top="1670" w:footer="0" w:bottom="850"/>
+      <w:pgMar w:left="1152" w:right="720" w:gutter="0" w:header="850" w:top="2918" w:footer="0" w:bottom="850"/>
       <w:pgNumType w:fmt="decimal"/>
       <w:formProt w:val="false"/>
       <w:textDirection w:val="lrTb"/>
@@ -187,17 +232,12 @@
         </w:tcPr>
         <w:p>
           <w:pPr>
-            <w:pStyle w:val="TableContents"/>
-            <w:spacing w:before="0" w:after="144"/>
-            <w:rPr/>
-          </w:pPr>
-          <w:r>
-            <w:rPr>
-              <w:rFonts w:ascii="Verdana" w:hAnsi="Verdana"/>
-              <w:sz w:val="18"/>
-              <w:szCs w:val="18"/>
-              <w:lang w:val="en-US"/>
-            </w:rPr>
+            <w:pStyle w:val="header1"/>
+            <w:spacing w:before="0" w:after="144"/>
+            <w:rPr/>
+          </w:pPr>
+          <w:r>
+            <w:rPr/>
             <w:t>{{ photo }}</w:t>
           </w:r>
         </w:p>
@@ -209,17 +249,12 @@
         </w:tcPr>
         <w:p>
           <w:pPr>
-            <w:pStyle w:val="TableContents"/>
-            <w:spacing w:lineRule="auto" w:line="240" w:before="0" w:after="144"/>
-            <w:rPr/>
-          </w:pPr>
-          <w:r>
-            <w:rPr>
-              <w:rFonts w:ascii="Verdana" w:hAnsi="Verdana"/>
-              <w:sz w:val="18"/>
-              <w:szCs w:val="18"/>
-              <w:lang w:val="en-US"/>
-            </w:rPr>
+            <w:pStyle w:val="header1"/>
+            <w:spacing w:before="0" w:after="144"/>
+            <w:rPr/>
+          </w:pPr>
+          <w:r>
+            <w:rPr/>
             <w:t>{{r first_name }}  {{r second_name }}</w:t>
           </w:r>
         </w:p>
@@ -263,18 +298,76 @@
         </w:tcPr>
         <w:p>
           <w:pPr>
+            <w:pStyle w:val="header1"/>
+            <w:spacing w:before="0" w:after="144"/>
+            <w:rPr/>
+          </w:pPr>
+          <w:r>
+            <w:rPr/>
+            <w:t>{{r phone }}   {{r email }}   {{r linkedin }}   {{r github }}</w:t>
+          </w:r>
+        </w:p>
+      </w:tc>
+    </w:tr>
+    <w:tr>
+      <w:trPr/>
+      <w:tc>
+        <w:tcPr>
+          <w:tcW w:w="2158" w:type="dxa"/>
+          <w:vMerge w:val="continue"/>
+          <w:tcBorders/>
+        </w:tcPr>
+        <w:p>
+          <w:pPr>
             <w:pStyle w:val="TableContents"/>
-            <w:spacing w:lineRule="auto" w:line="240" w:before="0" w:after="144"/>
-            <w:rPr/>
-          </w:pPr>
-          <w:r>
+            <w:spacing w:before="0" w:after="144"/>
             <w:rPr>
               <w:rFonts w:ascii="Verdana" w:hAnsi="Verdana"/>
               <w:sz w:val="18"/>
               <w:szCs w:val="18"/>
               <w:lang w:val="en-US"/>
             </w:rPr>
-            <w:t>{{r phone }}   {{r email }}   {{r linkedin }}   {{r github }}</w:t>
+          </w:pPr>
+          <w:r>
+            <w:rPr>
+              <w:rFonts w:ascii="Verdana" w:hAnsi="Verdana"/>
+              <w:sz w:val="18"/>
+              <w:szCs w:val="18"/>
+              <w:lang w:val="en-US"/>
+            </w:rPr>
+          </w:r>
+        </w:p>
+      </w:tc>
+      <w:tc>
+        <w:tcPr>
+          <w:tcW w:w="7647" w:type="dxa"/>
+          <w:tcBorders/>
+        </w:tcPr>
+        <w:p>
+          <w:pPr>
+            <w:pStyle w:val="header1"/>
+            <w:spacing w:before="0" w:after="144"/>
+            <w:rPr/>
+          </w:pPr>
+          <w:r>
+            <w:rPr>
+              <w:lang w:val="en-US"/>
+            </w:rPr>
+            <w:t xml:space="preserve">{{r country_title}} {{r country }}   {{r city_title}} {{r city }}    {{r district_title}} </w:t>
+          </w:r>
+          <w:r>
+            <w:rPr/>
+            <w:t>{{</w:t>
+          </w:r>
+          <w:r>
+            <w:rPr>
+              <w:lang w:val="en-US"/>
+            </w:rPr>
+            <w:t xml:space="preserve">r </w:t>
+          </w:r>
+          <w:r>
+            <w:rPr/>
+            <w:t>district }}</w:t>
           </w:r>
         </w:p>
       </w:tc>
@@ -315,95 +408,21 @@
         </w:tcPr>
         <w:p>
           <w:pPr>
-            <w:pStyle w:val="TableContents"/>
-            <w:spacing w:lineRule="auto" w:line="240" w:before="0" w:after="144"/>
-            <w:rPr/>
-          </w:pPr>
-          <w:r>
-            <w:rPr>
-              <w:rFonts w:ascii="Verdana" w:hAnsi="Verdana"/>
-              <w:sz w:val="18"/>
-              <w:szCs w:val="18"/>
-              <w:lang w:val="en-US"/>
-            </w:rPr>
-            <w:t xml:space="preserve">{{r country_title}} {{r country }}   {{r city_title}} {{r city }}    {{r district_title}} </w:t>
-          </w:r>
-          <w:r>
-            <w:rPr>
-              <w:rFonts w:ascii="Verdana" w:hAnsi="Verdana"/>
-              <w:sz w:val="18"/>
-              <w:szCs w:val="18"/>
-            </w:rPr>
+            <w:pStyle w:val="header1"/>
+            <w:spacing w:before="0" w:after="144"/>
+            <w:rPr/>
+          </w:pPr>
+          <w:r>
+            <w:rPr/>
             <w:t>{{</w:t>
           </w:r>
           <w:r>
-            <w:rPr>
-              <w:rFonts w:ascii="Verdana" w:hAnsi="Verdana"/>
-              <w:sz w:val="18"/>
-              <w:szCs w:val="18"/>
-              <w:lang w:val="en-US"/>
-            </w:rPr>
-            <w:t xml:space="preserve">r </w:t>
-          </w:r>
-          <w:r>
-            <w:rPr>
-              <w:rFonts w:ascii="Verdana" w:hAnsi="Verdana"/>
-              <w:sz w:val="18"/>
-              <w:szCs w:val="18"/>
-            </w:rPr>
-            <w:t>district }}</w:t>
-          </w:r>
-        </w:p>
-      </w:tc>
-    </w:tr>
-    <w:tr>
-      <w:trPr/>
-      <w:tc>
-        <w:tcPr>
-          <w:tcW w:w="2158" w:type="dxa"/>
-          <w:vMerge w:val="continue"/>
-          <w:tcBorders/>
-        </w:tcPr>
-        <w:p>
-          <w:pPr>
-            <w:pStyle w:val="TableContents"/>
-            <w:spacing w:before="0" w:after="144"/>
-            <w:rPr>
-              <w:rFonts w:ascii="Verdana" w:hAnsi="Verdana"/>
-              <w:sz w:val="18"/>
-              <w:szCs w:val="18"/>
-              <w:lang w:val="en-US"/>
-            </w:rPr>
-          </w:pPr>
-          <w:r>
-            <w:rPr>
-              <w:rFonts w:ascii="Verdana" w:hAnsi="Verdana"/>
-              <w:sz w:val="18"/>
-              <w:szCs w:val="18"/>
-              <w:lang w:val="en-US"/>
-            </w:rPr>
-          </w:r>
-        </w:p>
-      </w:tc>
-      <w:tc>
-        <w:tcPr>
-          <w:tcW w:w="7647" w:type="dxa"/>
-          <w:tcBorders/>
-        </w:tcPr>
-        <w:p>
-          <w:pPr>
-            <w:pStyle w:val="TableContents"/>
-            <w:spacing w:lineRule="auto" w:line="240" w:before="0" w:after="144"/>
-            <w:rPr/>
-          </w:pPr>
-          <w:r>
-            <w:rPr>
-              <w:rFonts w:ascii="Verdana" w:hAnsi="Verdana"/>
-              <w:sz w:val="18"/>
-              <w:szCs w:val="18"/>
-              <w:lang w:val="en-US"/>
-            </w:rPr>
-            <w:t>{{ manifest }}</w:t>
+            <w:rPr/>
+            <w:t>r</w:t>
+          </w:r>
+          <w:r>
+            <w:rPr/>
+            <w:t xml:space="preserve"> manifest }}</w:t>
           </w:r>
         </w:p>
       </w:tc>
@@ -457,17 +476,12 @@
         </w:tcPr>
         <w:p>
           <w:pPr>
-            <w:pStyle w:val="TableContents"/>
-            <w:spacing w:before="0" w:after="144"/>
-            <w:rPr/>
-          </w:pPr>
-          <w:r>
-            <w:rPr>
-              <w:rFonts w:ascii="Verdana" w:hAnsi="Verdana"/>
-              <w:sz w:val="18"/>
-              <w:szCs w:val="18"/>
-              <w:lang w:val="en-US"/>
-            </w:rPr>
+            <w:pStyle w:val="header1"/>
+            <w:spacing w:before="0" w:after="144"/>
+            <w:rPr/>
+          </w:pPr>
+          <w:r>
+            <w:rPr/>
             <w:t>{{ photo }}</w:t>
           </w:r>
         </w:p>
@@ -479,17 +493,12 @@
         </w:tcPr>
         <w:p>
           <w:pPr>
-            <w:pStyle w:val="TableContents"/>
-            <w:spacing w:lineRule="auto" w:line="240" w:before="0" w:after="144"/>
-            <w:rPr/>
-          </w:pPr>
-          <w:r>
-            <w:rPr>
-              <w:rFonts w:ascii="Verdana" w:hAnsi="Verdana"/>
-              <w:sz w:val="18"/>
-              <w:szCs w:val="18"/>
-              <w:lang w:val="en-US"/>
-            </w:rPr>
+            <w:pStyle w:val="header1"/>
+            <w:spacing w:before="0" w:after="144"/>
+            <w:rPr/>
+          </w:pPr>
+          <w:r>
+            <w:rPr/>
             <w:t>{{r first_name }}  {{r second_name }}</w:t>
           </w:r>
         </w:p>
@@ -533,18 +542,76 @@
         </w:tcPr>
         <w:p>
           <w:pPr>
+            <w:pStyle w:val="header1"/>
+            <w:spacing w:before="0" w:after="144"/>
+            <w:rPr/>
+          </w:pPr>
+          <w:r>
+            <w:rPr/>
+            <w:t>{{r phone }}   {{r email }}   {{r linkedin }}   {{r github }}</w:t>
+          </w:r>
+        </w:p>
+      </w:tc>
+    </w:tr>
+    <w:tr>
+      <w:trPr/>
+      <w:tc>
+        <w:tcPr>
+          <w:tcW w:w="2158" w:type="dxa"/>
+          <w:vMerge w:val="continue"/>
+          <w:tcBorders/>
+        </w:tcPr>
+        <w:p>
+          <w:pPr>
             <w:pStyle w:val="TableContents"/>
-            <w:spacing w:lineRule="auto" w:line="240" w:before="0" w:after="144"/>
-            <w:rPr/>
-          </w:pPr>
-          <w:r>
+            <w:spacing w:before="0" w:after="144"/>
             <w:rPr>
               <w:rFonts w:ascii="Verdana" w:hAnsi="Verdana"/>
               <w:sz w:val="18"/>
               <w:szCs w:val="18"/>
               <w:lang w:val="en-US"/>
             </w:rPr>
-            <w:t>{{r phone }}   {{r email }}   {{r linkedin }}   {{r github }}</w:t>
+          </w:pPr>
+          <w:r>
+            <w:rPr>
+              <w:rFonts w:ascii="Verdana" w:hAnsi="Verdana"/>
+              <w:sz w:val="18"/>
+              <w:szCs w:val="18"/>
+              <w:lang w:val="en-US"/>
+            </w:rPr>
+          </w:r>
+        </w:p>
+      </w:tc>
+      <w:tc>
+        <w:tcPr>
+          <w:tcW w:w="7647" w:type="dxa"/>
+          <w:tcBorders/>
+        </w:tcPr>
+        <w:p>
+          <w:pPr>
+            <w:pStyle w:val="header1"/>
+            <w:spacing w:before="0" w:after="144"/>
+            <w:rPr/>
+          </w:pPr>
+          <w:r>
+            <w:rPr>
+              <w:lang w:val="en-US"/>
+            </w:rPr>
+            <w:t xml:space="preserve">{{r country_title}} {{r country }}   {{r city_title}} {{r city }}    {{r district_title}} </w:t>
+          </w:r>
+          <w:r>
+            <w:rPr/>
+            <w:t>{{</w:t>
+          </w:r>
+          <w:r>
+            <w:rPr>
+              <w:lang w:val="en-US"/>
+            </w:rPr>
+            <w:t xml:space="preserve">r </w:t>
+          </w:r>
+          <w:r>
+            <w:rPr/>
+            <w:t>district }}</w:t>
           </w:r>
         </w:p>
       </w:tc>
@@ -585,95 +652,21 @@
         </w:tcPr>
         <w:p>
           <w:pPr>
-            <w:pStyle w:val="TableContents"/>
-            <w:spacing w:lineRule="auto" w:line="240" w:before="0" w:after="144"/>
-            <w:rPr/>
-          </w:pPr>
-          <w:r>
-            <w:rPr>
-              <w:rFonts w:ascii="Verdana" w:hAnsi="Verdana"/>
-              <w:sz w:val="18"/>
-              <w:szCs w:val="18"/>
-              <w:lang w:val="en-US"/>
-            </w:rPr>
-            <w:t xml:space="preserve">{{r country_title}} {{r country }}   {{r city_title}} {{r city }}    {{r district_title}} </w:t>
-          </w:r>
-          <w:r>
-            <w:rPr>
-              <w:rFonts w:ascii="Verdana" w:hAnsi="Verdana"/>
-              <w:sz w:val="18"/>
-              <w:szCs w:val="18"/>
-            </w:rPr>
+            <w:pStyle w:val="header1"/>
+            <w:spacing w:before="0" w:after="144"/>
+            <w:rPr/>
+          </w:pPr>
+          <w:r>
+            <w:rPr/>
             <w:t>{{</w:t>
           </w:r>
           <w:r>
-            <w:rPr>
-              <w:rFonts w:ascii="Verdana" w:hAnsi="Verdana"/>
-              <w:sz w:val="18"/>
-              <w:szCs w:val="18"/>
-              <w:lang w:val="en-US"/>
-            </w:rPr>
-            <w:t xml:space="preserve">r </w:t>
-          </w:r>
-          <w:r>
-            <w:rPr>
-              <w:rFonts w:ascii="Verdana" w:hAnsi="Verdana"/>
-              <w:sz w:val="18"/>
-              <w:szCs w:val="18"/>
-            </w:rPr>
-            <w:t>district }}</w:t>
-          </w:r>
-        </w:p>
-      </w:tc>
-    </w:tr>
-    <w:tr>
-      <w:trPr/>
-      <w:tc>
-        <w:tcPr>
-          <w:tcW w:w="2158" w:type="dxa"/>
-          <w:vMerge w:val="continue"/>
-          <w:tcBorders/>
-        </w:tcPr>
-        <w:p>
-          <w:pPr>
-            <w:pStyle w:val="TableContents"/>
-            <w:spacing w:before="0" w:after="144"/>
-            <w:rPr>
-              <w:rFonts w:ascii="Verdana" w:hAnsi="Verdana"/>
-              <w:sz w:val="18"/>
-              <w:szCs w:val="18"/>
-              <w:lang w:val="en-US"/>
-            </w:rPr>
-          </w:pPr>
-          <w:r>
-            <w:rPr>
-              <w:rFonts w:ascii="Verdana" w:hAnsi="Verdana"/>
-              <w:sz w:val="18"/>
-              <w:szCs w:val="18"/>
-              <w:lang w:val="en-US"/>
-            </w:rPr>
-          </w:r>
-        </w:p>
-      </w:tc>
-      <w:tc>
-        <w:tcPr>
-          <w:tcW w:w="7647" w:type="dxa"/>
-          <w:tcBorders/>
-        </w:tcPr>
-        <w:p>
-          <w:pPr>
-            <w:pStyle w:val="TableContents"/>
-            <w:spacing w:lineRule="auto" w:line="240" w:before="0" w:after="144"/>
-            <w:rPr/>
-          </w:pPr>
-          <w:r>
-            <w:rPr>
-              <w:rFonts w:ascii="Verdana" w:hAnsi="Verdana"/>
-              <w:sz w:val="18"/>
-              <w:szCs w:val="18"/>
-              <w:lang w:val="en-US"/>
-            </w:rPr>
-            <w:t>{{ manifest }}</w:t>
+            <w:rPr/>
+            <w:t>r</w:t>
+          </w:r>
+          <w:r>
+            <w:rPr/>
+            <w:t xml:space="preserve"> manifest }}</w:t>
           </w:r>
         </w:p>
       </w:tc>
@@ -981,6 +974,40 @@
       <w:b/>
       <w:bCs/>
     </w:rPr>
+  </w:style>
+  <w:style w:type="paragraph" w:styleId="header1">
+    <w:name w:val="header1"/>
+    <w:basedOn w:val="TableContents"/>
+    <w:qFormat/>
+    <w:pPr>
+      <w:pBdr/>
+      <w:spacing w:before="0" w:after="144"/>
+    </w:pPr>
+    <w:rPr>
+      <w:rFonts w:ascii="Lato" w:hAnsi="Lato"/>
+      <w:sz w:val="18"/>
+      <w:lang w:val="en-US"/>
+    </w:rPr>
+  </w:style>
+  <w:style w:type="paragraph" w:styleId="BodyTextIndent">
+    <w:name w:val="Body Text Indent"/>
+    <w:basedOn w:val="BodyText"/>
+    <w:pPr>
+      <w:ind w:hanging="0" w:left="283"/>
+    </w:pPr>
+    <w:rPr>
+      <w:rFonts w:ascii="Lato" w:hAnsi="Lato"/>
+      <w:lang w:val="en-US"/>
+    </w:rPr>
+  </w:style>
+  <w:style w:type="paragraph" w:styleId="EnvelopeAddress">
+    <w:name w:val="Envelope Address"/>
+    <w:basedOn w:val="Normal"/>
+    <w:pPr>
+      <w:suppressLineNumbers/>
+      <w:spacing w:before="0" w:after="60"/>
+    </w:pPr>
+    <w:rPr/>
   </w:style>
   <w:style w:type="numbering" w:styleId="NoList" w:default="1">
     <w:name w:val="No List"/>

</xml_diff>

<commit_message>
refactored generate_docx_view: all RichText in a separate methods
</commit_message>
<xml_diff>
--- a/backend/cvs/doc_templates/cv.docx
+++ b/backend/cvs/doc_templates/cv.docx
@@ -194,10 +194,8 @@
     </w:p>
     <w:p>
       <w:pPr>
-        <w:pStyle w:val="BodyText"/>
-        <w:rPr>
-          <w:rFonts w:ascii="Lato" w:hAnsi="Lato"/>
-        </w:rPr>
+        <w:pStyle w:val="bodynointerval"/>
+        <w:rPr/>
       </w:pPr>
       <w:r>
         <w:rPr/>
@@ -206,7 +204,7 @@
     </w:p>
     <w:p>
       <w:pPr>
-        <w:pStyle w:val="ListIndent"/>
+        <w:pStyle w:val="bodynointerval"/>
         <w:rPr/>
       </w:pPr>
       <w:r>
@@ -230,7 +228,7 @@
     </w:p>
     <w:p>
       <w:pPr>
-        <w:pStyle w:val="ListIndent"/>
+        <w:pStyle w:val="bodynointerval"/>
         <w:rPr/>
       </w:pPr>
       <w:r>
@@ -1668,6 +1666,16 @@
       </w:tabs>
       <w:spacing w:before="0" w:after="0"/>
       <w:ind w:hanging="2534" w:left="2835"/>
+    </w:pPr>
+    <w:rPr/>
+  </w:style>
+  <w:style w:type="paragraph" w:styleId="bodynointerval">
+    <w:name w:val="body_no_interval"/>
+    <w:basedOn w:val="BodyText"/>
+    <w:qFormat/>
+    <w:pPr>
+      <w:spacing w:before="0" w:after="0"/>
+      <w:contextualSpacing/>
     </w:pPr>
     <w:rPr/>
   </w:style>

</xml_diff>

<commit_message>
refactored Header and HardSkills: data as dict, void fields
</commit_message>
<xml_diff>
--- a/backend/cvs/doc_templates/cv.docx
+++ b/backend/cvs/doc_templates/cv.docx
@@ -16,7 +16,7 @@
         </w:tblCellMar>
       </w:tblPr>
       <w:tblGrid>
-        <w:gridCol w:w="1980"/>
+        <w:gridCol w:w="1979"/>
         <w:gridCol w:w="7826"/>
       </w:tblGrid>
       <w:tr>
@@ -25,7 +25,7 @@
         </w:trPr>
         <w:tc>
           <w:tcPr>
-            <w:tcW w:w="1980" w:type="dxa"/>
+            <w:tcW w:w="1979" w:type="dxa"/>
             <w:vMerge w:val="restart"/>
             <w:tcBorders/>
           </w:tcPr>
@@ -68,7 +68,7 @@
         </w:trPr>
         <w:tc>
           <w:tcPr>
-            <w:tcW w:w="1980" w:type="dxa"/>
+            <w:tcW w:w="1979" w:type="dxa"/>
             <w:vMerge w:val="continue"/>
             <w:tcBorders/>
           </w:tcPr>
@@ -117,7 +117,58 @@
         <w:trPr/>
         <w:tc>
           <w:tcPr>
-            <w:tcW w:w="1980" w:type="dxa"/>
+            <w:tcW w:w="1979" w:type="dxa"/>
+            <w:vMerge w:val="continue"/>
+            <w:tcBorders/>
+          </w:tcPr>
+          <w:p>
+            <w:pPr>
+              <w:pStyle w:val="TableContents"/>
+              <w:spacing w:before="0" w:after="144"/>
+              <w:contextualSpacing w:val="false"/>
+              <w:rPr>
+                <w:rFonts w:ascii="Verdana" w:hAnsi="Verdana"/>
+                <w:sz w:val="18"/>
+                <w:szCs w:val="18"/>
+                <w:lang w:val="en-US"/>
+              </w:rPr>
+            </w:pPr>
+            <w:r>
+              <w:rPr>
+                <w:rFonts w:ascii="Verdana" w:hAnsi="Verdana"/>
+                <w:sz w:val="18"/>
+                <w:szCs w:val="18"/>
+                <w:lang w:val="en-US"/>
+              </w:rPr>
+            </w:r>
+          </w:p>
+        </w:tc>
+        <w:tc>
+          <w:tcPr>
+            <w:tcW w:w="7826" w:type="dxa"/>
+            <w:tcBorders/>
+          </w:tcPr>
+          <w:p>
+            <w:pPr>
+              <w:pStyle w:val="header1"/>
+              <w:spacing w:before="0" w:after="144"/>
+              <w:contextualSpacing w:val="false"/>
+              <w:rPr/>
+            </w:pPr>
+            <w:r>
+              <w:rPr/>
+              <w:t>{{r manifest }}</w:t>
+            </w:r>
+          </w:p>
+        </w:tc>
+      </w:tr>
+      <w:tr>
+        <w:trPr>
+          <w:trHeight w:val="540" w:hRule="atLeast"/>
+        </w:trPr>
+        <w:tc>
+          <w:tcPr>
+            <w:tcW w:w="1979" w:type="dxa"/>
             <w:vMerge w:val="continue"/>
             <w:tcBorders/>
           </w:tcPr>
@@ -174,57 +225,6 @@
             <w:r>
               <w:rPr/>
               <w:t>district }}</w:t>
-            </w:r>
-          </w:p>
-        </w:tc>
-      </w:tr>
-      <w:tr>
-        <w:trPr>
-          <w:trHeight w:val="540" w:hRule="atLeast"/>
-        </w:trPr>
-        <w:tc>
-          <w:tcPr>
-            <w:tcW w:w="1980" w:type="dxa"/>
-            <w:vMerge w:val="continue"/>
-            <w:tcBorders/>
-          </w:tcPr>
-          <w:p>
-            <w:pPr>
-              <w:pStyle w:val="TableContents"/>
-              <w:spacing w:before="0" w:after="144"/>
-              <w:contextualSpacing w:val="false"/>
-              <w:rPr>
-                <w:rFonts w:ascii="Verdana" w:hAnsi="Verdana"/>
-                <w:sz w:val="18"/>
-                <w:szCs w:val="18"/>
-                <w:lang w:val="en-US"/>
-              </w:rPr>
-            </w:pPr>
-            <w:r>
-              <w:rPr>
-                <w:rFonts w:ascii="Verdana" w:hAnsi="Verdana"/>
-                <w:sz w:val="18"/>
-                <w:szCs w:val="18"/>
-                <w:lang w:val="en-US"/>
-              </w:rPr>
-            </w:r>
-          </w:p>
-        </w:tc>
-        <w:tc>
-          <w:tcPr>
-            <w:tcW w:w="7826" w:type="dxa"/>
-            <w:tcBorders/>
-          </w:tcPr>
-          <w:p>
-            <w:pPr>
-              <w:pStyle w:val="header1"/>
-              <w:spacing w:before="0" w:after="144"/>
-              <w:contextualSpacing w:val="false"/>
-              <w:rPr/>
-            </w:pPr>
-            <w:r>
-              <w:rPr/>
-              <w:t>{{r manifest }}</w:t>
             </w:r>
           </w:p>
         </w:tc>

</xml_diff>